<commit_message>
Finished lab assignment 3
</commit_message>
<xml_diff>
--- a/lab_assignments/lab_assignment_3/Guswiler_lab_assignment_3.docx
+++ b/lab_assignments/lab_assignment_3/Guswiler_lab_assignment_3.docx
@@ -19,151 +19,826 @@
     </w:p>
     <w:p>
       <w:pPr>
+        <w:ind w:firstLine="720"/>
+      </w:pPr>
+      <w:r>
+        <w:t xml:space="preserve">This study used camera traps to capture bobcat </w:t>
+      </w:r>
+      <w:r>
+        <w:t>use</w:t>
+      </w:r>
+      <w:r>
+        <w:t>/</w:t>
+      </w:r>
+      <w:r>
+        <w:t xml:space="preserve">unuse of </w:t>
+      </w:r>
+      <w:r>
+        <w:t>102 sites across Illinois. Cameras were deployed for five weeks between the 1</w:t>
+      </w:r>
+      <w:r>
+        <w:rPr>
+          <w:vertAlign w:val="superscript"/>
+        </w:rPr>
+        <w:t>st</w:t>
+      </w:r>
+      <w:r>
+        <w:t xml:space="preserve"> of October and 14</w:t>
+      </w:r>
+      <w:r>
+        <w:rPr>
+          <w:vertAlign w:val="superscript"/>
+        </w:rPr>
+        <w:t>th</w:t>
+      </w:r>
+      <w:r>
+        <w:t xml:space="preserve"> of November</w:t>
+      </w:r>
+      <w:r>
+        <w:t xml:space="preserve">, the days within this timespan were assigned a day-of-year, where 1 = 1 Oct and 120 = 14 Nov. </w:t>
+      </w:r>
+      <w:r>
+        <w:t xml:space="preserve">At each site, </w:t>
+      </w:r>
+      <w:r>
+        <w:t>f</w:t>
+      </w:r>
+      <w:r>
+        <w:t xml:space="preserve">orest and </w:t>
+      </w:r>
+      <w:r>
+        <w:t>g</w:t>
+      </w:r>
+      <w:r>
+        <w:t xml:space="preserve">rass land cover percentage estimates were recorded for a 500-m radius around the camera. </w:t>
+      </w:r>
+      <w:r>
+        <w:t xml:space="preserve">Day-of-year and forest and grass land cover percentages were </w:t>
+      </w:r>
+      <w:r>
+        <w:t xml:space="preserve">z-score standardized </w:t>
+      </w:r>
+      <w:r>
+        <w:t xml:space="preserve">to </w:t>
+      </w:r>
+      <w:r>
+        <w:t xml:space="preserve">allow for easier comparison. </w:t>
+      </w:r>
+      <w:r>
+        <w:t xml:space="preserve">To estimate bobcat </w:t>
+      </w:r>
+      <w:r>
+        <w:t xml:space="preserve">use </w:t>
+      </w:r>
+      <w:r>
+        <w:t xml:space="preserve">and detection </w:t>
+      </w:r>
+      <w:r>
+        <w:t xml:space="preserve">probability </w:t>
+      </w:r>
+      <w:r>
+        <w:t>at our sites</w:t>
+      </w:r>
+      <w:r>
+        <w:t>,</w:t>
+      </w:r>
+      <w:r>
+        <w:t xml:space="preserve"> I fit several models using </w:t>
+      </w:r>
+      <w:r>
+        <w:t>a</w:t>
+      </w:r>
+      <w:r>
+        <w:t xml:space="preserve"> single-season occupancy model as described by MacKenzie et al. </w:t>
+      </w:r>
+      <w:r>
+        <w:t>(</w:t>
+      </w:r>
+      <w:r>
+        <w:t>2002</w:t>
+      </w:r>
+      <w:r>
+        <w:t>)</w:t>
+      </w:r>
+      <w:r>
+        <w:t xml:space="preserve"> using the </w:t>
+      </w:r>
+      <w:r>
         <w:rPr>
           <w:i/>
           <w:iCs/>
         </w:rPr>
-      </w:pPr>
+        <w:t>unmarked</w:t>
+      </w:r>
+      <w:r>
+        <w:t xml:space="preserve"> package in R (version 2023.06.1, build 524).</w:t>
+      </w:r>
+      <w:r>
+        <w:t xml:space="preserve"> Models were compared for best fit </w:t>
+      </w:r>
+      <w:r>
+        <w:t>by computing</w:t>
+      </w:r>
+      <w:r>
+        <w:t xml:space="preserve"> second-order Akaike’s information criterion</w:t>
+      </w:r>
+      <w:r>
+        <w:t xml:space="preserve"> using the </w:t>
+      </w:r>
       <w:r>
         <w:rPr>
           <w:i/>
           <w:iCs/>
         </w:rPr>
-        <w:t>Task I: Fit a model assuming constant occupancy and detection</w:t>
+        <w:t>AICcmodavg</w:t>
+      </w:r>
+      <w:r>
+        <w:t xml:space="preserve"> package in R.</w:t>
       </w:r>
     </w:p>
     <w:p>
       <w:pPr>
-        <w:pStyle w:val="ListParagraph"/>
-        <w:numPr>
-          <w:ilvl w:val="0"/>
-          <w:numId w:val="2"/>
-        </w:numPr>
-      </w:pPr>
-      <w:r>
-        <w:t>What is the proportion of sites where bobcat where detected?</w:t>
-      </w:r>
-    </w:p>
-    <w:p>
-      <w:pPr>
-        <w:ind w:left="360"/>
-      </w:pPr>
-      <w:r>
-        <w:t>Bobcats were detected in 3</w:t>
-      </w:r>
-      <w:r>
-        <w:t>9</w:t>
-      </w:r>
-      <w:r>
-        <w:t>.</w:t>
-      </w:r>
-      <w:r>
-        <w:t>2</w:t>
-      </w:r>
-      <w:r>
-        <w:t>% of sites</w:t>
-      </w:r>
-    </w:p>
-    <w:p>
-      <w:pPr>
-        <w:pStyle w:val="ListParagraph"/>
-        <w:numPr>
-          <w:ilvl w:val="0"/>
-          <w:numId w:val="2"/>
-        </w:numPr>
-      </w:pPr>
-      <w:r>
-        <w:t>What is the probability of use for the dot model?</w:t>
-      </w:r>
-    </w:p>
-    <w:p/>
-    <w:p>
-      <w:pPr>
-        <w:pStyle w:val="ListParagraph"/>
-        <w:numPr>
-          <w:ilvl w:val="0"/>
-          <w:numId w:val="2"/>
-        </w:numPr>
-      </w:pPr>
-      <w:r>
-        <w:t>What is the probability of detection for the dot model?</w:t>
-      </w:r>
-    </w:p>
-    <w:p>
-      <w:pPr>
+        <w:ind w:firstLine="720"/>
+      </w:pPr>
+      <w:r>
+        <w:t xml:space="preserve">Fitting an intercept-only model, assuming constant rate of </w:t>
+      </w:r>
+      <w:r>
+        <w:t xml:space="preserve">use </w:t>
+      </w:r>
+      <w:r>
+        <w:t>and detection,</w:t>
+      </w:r>
+      <w:r>
+        <w:t xml:space="preserve"> </w:t>
+      </w:r>
+      <w:r>
+        <w:t xml:space="preserve">resulted in </w:t>
+      </w:r>
+      <w:r>
+        <w:t xml:space="preserve">a naïve </w:t>
+      </w:r>
+      <w:r>
+        <w:t>use</w:t>
+      </w:r>
+      <w:r>
+        <w:t xml:space="preserve"> estimate of </w:t>
+      </w:r>
+      <w:r>
+        <w:t>39.2%</w:t>
+      </w:r>
+      <w:r>
+        <w:t xml:space="preserve"> (</w:t>
+      </w:r>
+      <w:r>
+        <w:t xml:space="preserve">SE = 4.8%, </w:t>
+      </w:r>
+      <w:r>
+        <w:t>95% CI</w:t>
+      </w:r>
+      <w:r>
+        <w:t>s</w:t>
+      </w:r>
+      <w:r>
+        <w:t>:</w:t>
+      </w:r>
+      <w:r>
+        <w:t xml:space="preserve"> </w:t>
+      </w:r>
+      <w:r>
+        <w:t xml:space="preserve">30.2 to 49.0%, </w:t>
+      </w:r>
+      <w:r>
         <w:rPr>
           <w:i/>
           <w:iCs/>
         </w:rPr>
-      </w:pPr>
+        <w:t>p</w:t>
+      </w:r>
+      <w:r>
+        <w:t xml:space="preserve"> = 0.03</w:t>
+      </w:r>
+      <w:r>
+        <w:t>0</w:t>
+      </w:r>
+      <w:r>
+        <w:t>7</w:t>
+      </w:r>
+      <w:r>
+        <w:t>, AICc = 163.1</w:t>
+      </w:r>
+      <w:r>
+        <w:t>)</w:t>
+      </w:r>
+      <w:r>
+        <w:t xml:space="preserve">, or </w:t>
+      </w:r>
+      <w:r>
+        <w:t>the proportion of sites where bobcats were detected.</w:t>
+      </w:r>
+      <w:r>
+        <w:t xml:space="preserve"> As detection was assumed to be constant, the probability of detection was </w:t>
+      </w:r>
+      <w:r>
+        <w:t xml:space="preserve">estimated at </w:t>
+      </w:r>
+      <w:r>
+        <w:t>99</w:t>
+      </w:r>
+      <w:r>
+        <w:t>.0</w:t>
+      </w:r>
+      <w:r>
+        <w:t>%</w:t>
+      </w:r>
+      <w:r>
+        <w:t xml:space="preserve"> (</w:t>
+      </w:r>
+      <w:r>
+        <w:t xml:space="preserve">SE = 0.7%, </w:t>
+      </w:r>
+      <w:r>
+        <w:t>95% CI</w:t>
+      </w:r>
+      <w:r>
+        <w:t>s</w:t>
+      </w:r>
+      <w:r>
+        <w:t xml:space="preserve">: 96.1 to 99.7%, </w:t>
+      </w:r>
       <w:r>
         <w:rPr>
           <w:i/>
           <w:iCs/>
         </w:rPr>
-        <w:t>Task II: Determine how forest and grassland land cover influence the probability that a bobcat used a site</w:t>
-      </w:r>
-    </w:p>
-    <w:p>
-      <w:r>
-        <w:t xml:space="preserve">Verbally describe the relationship between the probability that a bobcat will use the area around one of our cameras and one or </w:t>
-      </w:r>
-      <w:proofErr w:type="gramStart"/>
-      <w:r>
-        <w:t>both of these</w:t>
-      </w:r>
-      <w:proofErr w:type="gramEnd"/>
-      <w:r>
-        <w:t xml:space="preserve"> covariates</w:t>
-      </w:r>
-      <w:r>
-        <w:t>.</w:t>
-      </w:r>
-    </w:p>
-    <w:p>
-      <w:pPr>
+        <w:t>p</w:t>
+      </w:r>
+      <w:r>
+        <w:t xml:space="preserve"> &lt; 0.0001).</w:t>
+      </w:r>
+      <w:r>
+        <w:t xml:space="preserve"> </w:t>
+      </w:r>
+      <w:r>
+        <w:t xml:space="preserve">For all following models, detection was set to vary as a function of day-of-year. </w:t>
+      </w:r>
+      <w:r>
+        <w:t xml:space="preserve">With the inclusion of this covariate, there was no change in the probability </w:t>
+      </w:r>
+      <w:r>
+        <w:t>of</w:t>
+      </w:r>
+      <w:r>
+        <w:t xml:space="preserve"> bobcat use </w:t>
+      </w:r>
+      <w:r>
+        <w:t xml:space="preserve">around the </w:t>
+      </w:r>
+      <w:r>
+        <w:t>camera sites</w:t>
+      </w:r>
+      <w:r>
+        <w:t xml:space="preserve"> (AICc = 150.4)</w:t>
+      </w:r>
+      <w:r>
+        <w:t xml:space="preserve">.  </w:t>
+      </w:r>
+      <w:r>
+        <w:t xml:space="preserve">Accounting for </w:t>
+      </w:r>
+      <w:r>
+        <w:t xml:space="preserve">forest cover, probability of use </w:t>
+      </w:r>
+      <w:r>
+        <w:t xml:space="preserve">was </w:t>
+      </w:r>
+      <w:r>
+        <w:t>86.2</w:t>
+      </w:r>
+      <w:r>
+        <w:t>% (</w:t>
+      </w:r>
+      <w:r>
+        <w:t xml:space="preserve">SE = </w:t>
+      </w:r>
+      <w:r>
+        <w:t>60.0%, 9</w:t>
+      </w:r>
+      <w:r>
+        <w:t>5% CI</w:t>
+      </w:r>
+      <w:r>
+        <w:t>s</w:t>
+      </w:r>
+      <w:r>
+        <w:t xml:space="preserve">: 73.8 to 93.2%, </w:t>
+      </w:r>
+      <w:r>
         <w:rPr>
           <w:i/>
           <w:iCs/>
         </w:rPr>
-      </w:pPr>
+        <w:t>p</w:t>
+      </w:r>
+      <w:r>
+        <w:t xml:space="preserve"> </w:t>
+      </w:r>
+      <w:r>
+        <w:t xml:space="preserve">&lt; </w:t>
+      </w:r>
+      <w:r>
+        <w:t>0.0001</w:t>
+      </w:r>
+      <w:r>
+        <w:t xml:space="preserve">, AICc = </w:t>
+      </w:r>
+      <w:r>
+        <w:t>118.9</w:t>
+      </w:r>
+      <w:r>
+        <w:t>)</w:t>
+      </w:r>
+      <w:r>
+        <w:t xml:space="preserve">. </w:t>
+      </w:r>
+      <w:r>
+        <w:t>P</w:t>
+      </w:r>
+      <w:r>
+        <w:t xml:space="preserve">robability of use </w:t>
+      </w:r>
+      <w:r>
+        <w:t>was not found to differ in the presence or absence of grass cover at camera sites (</w:t>
+      </w:r>
       <w:r>
         <w:rPr>
           <w:i/>
           <w:iCs/>
         </w:rPr>
-        <w:t>Task III: Plot the predicted relationship between probability of use and grassland and forest land cover</w:t>
-      </w:r>
-    </w:p>
-    <w:p>
-      <w:r>
-        <w:t>Verbally describe and compare the relationships between probability of use and these covariates</w:t>
-      </w:r>
-      <w:r>
-        <w:t xml:space="preserve"> (grass and forest cover)</w:t>
-      </w:r>
-      <w:r>
-        <w:t>. Include your graph in the report.</w:t>
-      </w:r>
-    </w:p>
-    <w:p>
-      <w:pPr>
+        <w:t>ψ</w:t>
+      </w:r>
+      <w:r>
+        <w:t xml:space="preserve"> = </w:t>
+      </w:r>
+      <w:r>
+        <w:t xml:space="preserve">43.1%, SE = 55.1%, 95% CIs: 33.6% to 53.1%, </w:t>
+      </w:r>
+      <w:r>
         <w:rPr>
           <w:i/>
           <w:iCs/>
         </w:rPr>
-      </w:pPr>
+        <w:t>p</w:t>
+      </w:r>
+      <w:r>
+        <w:t xml:space="preserve"> = 0.175</w:t>
+      </w:r>
+      <w:r>
+        <w:t>, AICc = 150.6</w:t>
+      </w:r>
+      <w:r>
+        <w:t xml:space="preserve">). </w:t>
+      </w:r>
+      <w:r>
+        <w:t xml:space="preserve">Therefore, </w:t>
+      </w:r>
+      <w:r>
+        <w:t>the probability</w:t>
+      </w:r>
+      <w:r>
+        <w:t xml:space="preserve"> of bobcat use</w:t>
+      </w:r>
+      <w:r>
+        <w:t>,</w:t>
+      </w:r>
+      <w:r>
+        <w:t xml:space="preserve"> when accounting</w:t>
+      </w:r>
+      <w:r>
+        <w:t xml:space="preserve"> for forest (</w:t>
+      </w:r>
       <w:r>
         <w:rPr>
           <w:i/>
           <w:iCs/>
         </w:rPr>
-        <w:t>Bonus</w:t>
+        <w:t>ψ</w:t>
+      </w:r>
+      <w:r>
+        <w:t xml:space="preserve"> =</w:t>
+      </w:r>
+      <w:r>
+        <w:t xml:space="preserve"> </w:t>
+      </w:r>
+      <w:r>
+        <w:t xml:space="preserve">85%, SE = </w:t>
+      </w:r>
+      <w:r>
+        <w:t xml:space="preserve">60.1%, 95% CIs: 73.1 to 93.1%, </w:t>
+      </w:r>
+      <w:r>
+        <w:rPr>
+          <w:i/>
+          <w:iCs/>
+        </w:rPr>
+        <w:t>p</w:t>
+      </w:r>
+      <w:r>
+        <w:t xml:space="preserve"> &lt; 0.0001</w:t>
+      </w:r>
+      <w:r>
+        <w:t>) and grass cover</w:t>
+      </w:r>
+      <w:r>
+        <w:t xml:space="preserve"> (</w:t>
+      </w:r>
+      <w:r>
+        <w:rPr>
+          <w:i/>
+          <w:iCs/>
+        </w:rPr>
+        <w:t>ψ</w:t>
+      </w:r>
+      <w:r>
+        <w:t xml:space="preserve"> =</w:t>
+      </w:r>
+      <w:r>
+        <w:t xml:space="preserve"> </w:t>
+      </w:r>
+      <w:r>
+        <w:t xml:space="preserve">47.8%, SE = 56.2%, 95% CIs: 36.0 to 50.0%, </w:t>
+      </w:r>
+      <w:r>
+        <w:rPr>
+          <w:i/>
+          <w:iCs/>
+        </w:rPr>
+        <w:t>p</w:t>
+      </w:r>
+      <w:r>
+        <w:t xml:space="preserve"> = 0.729),</w:t>
+      </w:r>
+      <w:r>
+        <w:t xml:space="preserve"> was driven by the presence of forest cover alone</w:t>
+      </w:r>
+      <w:r>
+        <w:t xml:space="preserve"> (AICc = 121.0)</w:t>
+      </w:r>
+      <w:r>
+        <w:t>.</w:t>
       </w:r>
     </w:p>
     <w:p>
-      <w:r>
-        <w:t>Create the same predicted plot as above but do this for detection rate and plot the probability of detection as a function of day-of-year (DOY).</w:t>
+      <w:pPr>
+        <w:ind w:firstLine="720"/>
+      </w:pPr>
+      <w:r>
+        <w:t>Forest cover had a strong positive influence on b</w:t>
+      </w:r>
+      <w:r>
+        <w:t>obcat</w:t>
+      </w:r>
+      <w:r>
+        <w:t xml:space="preserve"> </w:t>
+      </w:r>
+      <w:r>
+        <w:t>use</w:t>
+      </w:r>
+      <w:r>
+        <w:t xml:space="preserve"> across the sites, while grass cover was not an accurate predictor (see Figure 1)</w:t>
+      </w:r>
+      <w:r>
+        <w:t xml:space="preserve">. </w:t>
+      </w:r>
+      <w:r>
+        <w:t>At sites with forest cover one magnitude below average, p</w:t>
+      </w:r>
+      <w:r>
+        <w:t xml:space="preserve">robability of use </w:t>
+      </w:r>
+      <w:r>
+        <w:t>is</w:t>
+      </w:r>
+      <w:r>
+        <w:t xml:space="preserve"> predicted to be ~13</w:t>
+      </w:r>
+      <w:r>
+        <w:t>.0</w:t>
+      </w:r>
+      <w:r>
+        <w:t xml:space="preserve">% </w:t>
+      </w:r>
+      <w:r>
+        <w:t xml:space="preserve">and </w:t>
+      </w:r>
+      <w:r>
+        <w:t>rise</w:t>
+      </w:r>
+      <w:r>
+        <w:t xml:space="preserve"> sharply as forest cover increase</w:t>
+      </w:r>
+      <w:r>
+        <w:t>s</w:t>
+      </w:r>
+      <w:r>
+        <w:t xml:space="preserve"> until </w:t>
+      </w:r>
+      <w:r>
+        <w:t xml:space="preserve">reaching a threshold past </w:t>
+      </w:r>
+      <w:r>
+        <w:t>one magnitude above average</w:t>
+      </w:r>
+      <w:r>
+        <w:t xml:space="preserve"> forest cover</w:t>
+      </w:r>
+      <w:r>
+        <w:t xml:space="preserve">, where predicted probability of use </w:t>
+      </w:r>
+      <w:r>
+        <w:t xml:space="preserve">is </w:t>
+      </w:r>
+      <w:r>
+        <w:t>~87.5%</w:t>
+      </w:r>
+      <w:r>
+        <w:t xml:space="preserve"> and slowly increases from there</w:t>
+      </w:r>
+      <w:r>
+        <w:t xml:space="preserve">. </w:t>
+      </w:r>
+      <w:r>
+        <w:t>There is a slight negative trend in the predicted probability of b</w:t>
+      </w:r>
+      <w:r>
+        <w:t xml:space="preserve">obcat site use as grass cover </w:t>
+      </w:r>
+      <w:r>
+        <w:t>increases but</w:t>
+      </w:r>
+      <w:r>
+        <w:t xml:space="preserve"> </w:t>
+      </w:r>
+      <w:r>
+        <w:t xml:space="preserve">is not a reliable inference due to varying levels of uncertainty in this estimate. Day-of-year </w:t>
+      </w:r>
+      <w:r>
+        <w:t>did not affect the probability of bobcat detection across the sites (see Figure 2). This predicted estimate has too much uncertainty to allow for inferences to be made, however there is a trend of increasing probability of detection within the</w:t>
+      </w:r>
+      <w:r>
+        <w:t xml:space="preserve"> first</w:t>
+      </w:r>
+      <w:r>
+        <w:t xml:space="preserve"> </w:t>
+      </w:r>
+      <w:r>
+        <w:t>~2 weeks of the survey period. This could indicate that bobcats are less likely to be detected immediately following deployment of camera traps but requires further investigation to confirm.</w:t>
+      </w:r>
+    </w:p>
+    <w:p>
+      <w:pPr>
+        <w:jc w:val="center"/>
+      </w:pPr>
+      <w:r>
+        <w:rPr>
+          <w:noProof/>
+        </w:rPr>
+        <w:lastRenderedPageBreak/>
+        <w:drawing>
+          <wp:anchor distT="0" distB="0" distL="114300" distR="114300" simplePos="0" relativeHeight="251659264" behindDoc="1" locked="0" layoutInCell="1" allowOverlap="1" wp14:anchorId="25E1E6AB" wp14:editId="552EC625">
+            <wp:simplePos x="0" y="0"/>
+            <wp:positionH relativeFrom="margin">
+              <wp:align>center</wp:align>
+            </wp:positionH>
+            <wp:positionV relativeFrom="paragraph">
+              <wp:posOffset>0</wp:posOffset>
+            </wp:positionV>
+            <wp:extent cx="5048250" cy="3599180"/>
+            <wp:effectExtent l="0" t="0" r="0" b="1270"/>
+            <wp:wrapTight wrapText="bothSides">
+              <wp:wrapPolygon edited="0">
+                <wp:start x="0" y="0"/>
+                <wp:lineTo x="0" y="21493"/>
+                <wp:lineTo x="21518" y="21493"/>
+                <wp:lineTo x="21518" y="0"/>
+                <wp:lineTo x="0" y="0"/>
+              </wp:wrapPolygon>
+            </wp:wrapTight>
+            <wp:docPr id="1272309148" name="Picture 3"/>
+            <wp:cNvGraphicFramePr>
+              <a:graphicFrameLocks xmlns:a="http://schemas.openxmlformats.org/drawingml/2006/main" noChangeAspect="1"/>
+            </wp:cNvGraphicFramePr>
+            <a:graphic xmlns:a="http://schemas.openxmlformats.org/drawingml/2006/main">
+              <a:graphicData uri="http://schemas.openxmlformats.org/drawingml/2006/picture">
+                <pic:pic xmlns:pic="http://schemas.openxmlformats.org/drawingml/2006/picture">
+                  <pic:nvPicPr>
+                    <pic:cNvPr id="0" name="Picture 3"/>
+                    <pic:cNvPicPr>
+                      <a:picLocks noChangeAspect="1" noChangeArrowheads="1"/>
+                    </pic:cNvPicPr>
+                  </pic:nvPicPr>
+                  <pic:blipFill>
+                    <a:blip r:embed="rId5" cstate="print">
+                      <a:extLst>
+                        <a:ext uri="{28A0092B-C50C-407E-A947-70E740481C1C}">
+                          <a14:useLocalDpi xmlns:a14="http://schemas.microsoft.com/office/drawing/2010/main" val="0"/>
+                        </a:ext>
+                      </a:extLst>
+                    </a:blip>
+                    <a:srcRect/>
+                    <a:stretch>
+                      <a:fillRect/>
+                    </a:stretch>
+                  </pic:blipFill>
+                  <pic:spPr bwMode="auto">
+                    <a:xfrm>
+                      <a:off x="0" y="0"/>
+                      <a:ext cx="5048250" cy="3599180"/>
+                    </a:xfrm>
+                    <a:prstGeom prst="rect">
+                      <a:avLst/>
+                    </a:prstGeom>
+                    <a:noFill/>
+                    <a:ln>
+                      <a:noFill/>
+                    </a:ln>
+                  </pic:spPr>
+                </pic:pic>
+              </a:graphicData>
+            </a:graphic>
+            <wp14:sizeRelH relativeFrom="margin">
+              <wp14:pctWidth>0</wp14:pctWidth>
+            </wp14:sizeRelH>
+            <wp14:sizeRelV relativeFrom="margin">
+              <wp14:pctHeight>0</wp14:pctHeight>
+            </wp14:sizeRelV>
+          </wp:anchor>
+        </w:drawing>
+      </w:r>
+    </w:p>
+    <w:p>
+      <w:r>
+        <w:t xml:space="preserve">Figure </w:t>
+      </w:r>
+      <w:r>
+        <w:t>1</w:t>
+      </w:r>
+      <w:r>
+        <w:t xml:space="preserve">. Predicted probability of </w:t>
+      </w:r>
+      <w:r>
+        <w:t>camera trap site use by bobcats as percentage</w:t>
+      </w:r>
+      <w:r>
+        <w:t>s</w:t>
+      </w:r>
+      <w:r>
+        <w:t xml:space="preserve"> of forest and grass cover increase independently.</w:t>
+      </w:r>
+    </w:p>
+    <w:p>
+      <w:pPr>
+        <w:jc w:val="center"/>
+      </w:pPr>
+      <w:r>
+        <w:rPr>
+          <w:noProof/>
+        </w:rPr>
+        <w:drawing>
+          <wp:anchor distT="0" distB="0" distL="114300" distR="114300" simplePos="0" relativeHeight="251660288" behindDoc="1" locked="0" layoutInCell="1" allowOverlap="1" wp14:anchorId="74470586" wp14:editId="64D83324">
+            <wp:simplePos x="0" y="0"/>
+            <wp:positionH relativeFrom="margin">
+              <wp:align>center</wp:align>
+            </wp:positionH>
+            <wp:positionV relativeFrom="paragraph">
+              <wp:posOffset>2540</wp:posOffset>
+            </wp:positionV>
+            <wp:extent cx="5156835" cy="3676650"/>
+            <wp:effectExtent l="0" t="0" r="5715" b="0"/>
+            <wp:wrapTight wrapText="bothSides">
+              <wp:wrapPolygon edited="0">
+                <wp:start x="0" y="0"/>
+                <wp:lineTo x="0" y="21488"/>
+                <wp:lineTo x="21544" y="21488"/>
+                <wp:lineTo x="21544" y="0"/>
+                <wp:lineTo x="0" y="0"/>
+              </wp:wrapPolygon>
+            </wp:wrapTight>
+            <wp:docPr id="1409869775" name="Picture 4"/>
+            <wp:cNvGraphicFramePr>
+              <a:graphicFrameLocks xmlns:a="http://schemas.openxmlformats.org/drawingml/2006/main" noChangeAspect="1"/>
+            </wp:cNvGraphicFramePr>
+            <a:graphic xmlns:a="http://schemas.openxmlformats.org/drawingml/2006/main">
+              <a:graphicData uri="http://schemas.openxmlformats.org/drawingml/2006/picture">
+                <pic:pic xmlns:pic="http://schemas.openxmlformats.org/drawingml/2006/picture">
+                  <pic:nvPicPr>
+                    <pic:cNvPr id="0" name="Picture 4"/>
+                    <pic:cNvPicPr>
+                      <a:picLocks noChangeAspect="1" noChangeArrowheads="1"/>
+                    </pic:cNvPicPr>
+                  </pic:nvPicPr>
+                  <pic:blipFill>
+                    <a:blip r:embed="rId6" cstate="print">
+                      <a:extLst>
+                        <a:ext uri="{28A0092B-C50C-407E-A947-70E740481C1C}">
+                          <a14:useLocalDpi xmlns:a14="http://schemas.microsoft.com/office/drawing/2010/main" val="0"/>
+                        </a:ext>
+                      </a:extLst>
+                    </a:blip>
+                    <a:srcRect/>
+                    <a:stretch>
+                      <a:fillRect/>
+                    </a:stretch>
+                  </pic:blipFill>
+                  <pic:spPr bwMode="auto">
+                    <a:xfrm>
+                      <a:off x="0" y="0"/>
+                      <a:ext cx="5156835" cy="3676650"/>
+                    </a:xfrm>
+                    <a:prstGeom prst="rect">
+                      <a:avLst/>
+                    </a:prstGeom>
+                    <a:noFill/>
+                    <a:ln>
+                      <a:noFill/>
+                    </a:ln>
+                  </pic:spPr>
+                </pic:pic>
+              </a:graphicData>
+            </a:graphic>
+            <wp14:sizeRelH relativeFrom="margin">
+              <wp14:pctWidth>0</wp14:pctWidth>
+            </wp14:sizeRelH>
+            <wp14:sizeRelV relativeFrom="margin">
+              <wp14:pctHeight>0</wp14:pctHeight>
+            </wp14:sizeRelV>
+          </wp:anchor>
+        </w:drawing>
+      </w:r>
+    </w:p>
+    <w:p>
+      <w:pPr>
+        <w:jc w:val="center"/>
+      </w:pPr>
+    </w:p>
+    <w:p>
+      <w:pPr>
+        <w:jc w:val="center"/>
+      </w:pPr>
+    </w:p>
+    <w:p>
+      <w:pPr>
+        <w:jc w:val="center"/>
+      </w:pPr>
+    </w:p>
+    <w:p>
+      <w:pPr>
+        <w:jc w:val="center"/>
+      </w:pPr>
+    </w:p>
+    <w:p>
+      <w:pPr>
+        <w:jc w:val="center"/>
+      </w:pPr>
+    </w:p>
+    <w:p>
+      <w:pPr>
+        <w:jc w:val="center"/>
+      </w:pPr>
+    </w:p>
+    <w:p>
+      <w:pPr>
+        <w:jc w:val="center"/>
+      </w:pPr>
+    </w:p>
+    <w:p>
+      <w:pPr>
+        <w:jc w:val="center"/>
+      </w:pPr>
+    </w:p>
+    <w:p>
+      <w:pPr>
+        <w:jc w:val="center"/>
+      </w:pPr>
+    </w:p>
+    <w:p>
+      <w:pPr>
+        <w:jc w:val="center"/>
+      </w:pPr>
+    </w:p>
+    <w:p>
+      <w:pPr>
+        <w:jc w:val="center"/>
+      </w:pPr>
+    </w:p>
+    <w:p>
+      <w:pPr>
+        <w:jc w:val="center"/>
+      </w:pPr>
+    </w:p>
+    <w:p>
+      <w:r>
+        <w:t>Figure 2. Predicted probability of bobcat detection across the survey period.</w:t>
       </w:r>
     </w:p>
     <w:sectPr>

</xml_diff>